<commit_message>
edit logged out session variable
</commit_message>
<xml_diff>
--- a/REST-AJAX.docx
+++ b/REST-AJAX.docx
@@ -610,6 +610,75 @@
       <w:r>
         <w:rPr>
           <w:rFonts w:ascii="Segoe UI" w:hAnsi="Segoe UI" w:cs="Segoe UI"/>
+          <w:sz w:val="28"/>
+          <w:szCs w:val="28"/>
+        </w:rPr>
+        <w:t>_workshop-php has two folders:</w:t>
+      </w:r>
+    </w:p>
+    <w:p>
+      <w:pPr>
+        <w:pStyle w:val="ListParagraph"/>
+        <w:numPr>
+          <w:ilvl w:val="0"/>
+          <w:numId w:val="6"/>
+        </w:numPr>
+        <w:rPr>
+          <w:rFonts w:ascii="Segoe UI" w:hAnsi="Segoe UI" w:cs="Segoe UI"/>
+          <w:sz w:val="28"/>
+          <w:szCs w:val="28"/>
+        </w:rPr>
+      </w:pPr>
+      <w:r>
+        <w:rPr>
+          <w:rFonts w:ascii="Segoe UI" w:hAnsi="Segoe UI" w:cs="Segoe UI"/>
+          <w:sz w:val="28"/>
+          <w:szCs w:val="28"/>
+        </w:rPr>
+        <w:t>m</w:t>
+      </w:r>
+      <w:r>
+        <w:rPr>
+          <w:rFonts w:ascii="Segoe UI" w:hAnsi="Segoe UI" w:cs="Segoe UI"/>
+          <w:sz w:val="28"/>
+          <w:szCs w:val="28"/>
+        </w:rPr>
+        <w:t>u-plugins</w:t>
+      </w:r>
+    </w:p>
+    <w:p>
+      <w:pPr>
+        <w:pStyle w:val="ListParagraph"/>
+        <w:numPr>
+          <w:ilvl w:val="0"/>
+          <w:numId w:val="6"/>
+        </w:numPr>
+        <w:rPr>
+          <w:rFonts w:ascii="Segoe UI" w:hAnsi="Segoe UI" w:cs="Segoe UI"/>
+          <w:sz w:val="28"/>
+          <w:szCs w:val="28"/>
+        </w:rPr>
+      </w:pPr>
+      <w:r>
+        <w:rPr>
+          <w:rFonts w:ascii="Segoe UI" w:hAnsi="Segoe UI" w:cs="Segoe UI"/>
+          <w:sz w:val="28"/>
+          <w:szCs w:val="28"/>
+        </w:rPr>
+        <w:t xml:space="preserve">php </w:t>
+      </w:r>
+    </w:p>
+    <w:p>
+      <w:pPr>
+        <w:rPr>
+          <w:rFonts w:ascii="Segoe UI" w:hAnsi="Segoe UI" w:cs="Segoe UI"/>
+          <w:sz w:val="28"/>
+          <w:szCs w:val="28"/>
+        </w:rPr>
+      </w:pPr>
+      <w:r>
+        <w:rPr>
+          <w:rFonts w:ascii="Segoe UI" w:hAnsi="Segoe UI" w:cs="Segoe UI"/>
           <w:b/>
           <w:bCs/>
           <w:sz w:val="28"/>
@@ -640,340 +709,8 @@
           <w:sz w:val="28"/>
           <w:szCs w:val="28"/>
         </w:rPr>
-        <w:t>There is a file called register-</w:t>
-      </w:r>
-      <w:proofErr w:type="spellStart"/>
-      <w:r>
-        <w:rPr>
-          <w:rFonts w:ascii="Segoe UI" w:hAnsi="Segoe UI" w:cs="Segoe UI"/>
-          <w:sz w:val="28"/>
-          <w:szCs w:val="28"/>
-        </w:rPr>
-        <w:t>styles.php</w:t>
-      </w:r>
-      <w:proofErr w:type="spellEnd"/>
-      <w:r>
-        <w:rPr>
-          <w:rFonts w:ascii="Segoe UI" w:hAnsi="Segoe UI" w:cs="Segoe UI"/>
-          <w:sz w:val="28"/>
-          <w:szCs w:val="28"/>
-        </w:rPr>
-        <w:t xml:space="preserve"> that enqueues the w3.css stylesheet and Google </w:t>
-      </w:r>
-      <w:proofErr w:type="spellStart"/>
-      <w:r>
-        <w:rPr>
-          <w:rFonts w:ascii="Segoe UI" w:hAnsi="Segoe UI" w:cs="Segoe UI"/>
-          <w:sz w:val="28"/>
-          <w:szCs w:val="28"/>
-        </w:rPr>
-        <w:t>Raleway</w:t>
-      </w:r>
-      <w:proofErr w:type="spellEnd"/>
-      <w:r>
-        <w:rPr>
-          <w:rFonts w:ascii="Segoe UI" w:hAnsi="Segoe UI" w:cs="Segoe UI"/>
-          <w:sz w:val="28"/>
-          <w:szCs w:val="28"/>
-        </w:rPr>
-        <w:t xml:space="preserve"> font.</w:t>
-      </w:r>
-    </w:p>
-    <w:p>
-      <w:pPr>
-        <w:rPr>
-          <w:rFonts w:ascii="Segoe UI" w:hAnsi="Segoe UI" w:cs="Segoe UI"/>
-          <w:b/>
-          <w:bCs/>
-          <w:sz w:val="28"/>
-          <w:szCs w:val="28"/>
-        </w:rPr>
-      </w:pPr>
-      <w:r>
-        <w:rPr>
-          <w:rFonts w:ascii="Segoe UI" w:hAnsi="Segoe UI" w:cs="Segoe UI"/>
-          <w:b/>
-          <w:bCs/>
-          <w:sz w:val="28"/>
-          <w:szCs w:val="28"/>
-        </w:rPr>
-        <w:t>php</w:t>
-      </w:r>
-    </w:p>
-    <w:p>
-      <w:pPr>
-        <w:rPr>
-          <w:rFonts w:ascii="Segoe UI" w:hAnsi="Segoe UI" w:cs="Segoe UI"/>
-          <w:sz w:val="28"/>
-          <w:szCs w:val="28"/>
-        </w:rPr>
-      </w:pPr>
-      <w:r>
-        <w:rPr>
-          <w:rFonts w:ascii="Segoe UI" w:hAnsi="Segoe UI" w:cs="Segoe UI"/>
-          <w:sz w:val="28"/>
-          <w:szCs w:val="28"/>
-        </w:rPr>
-        <w:t>The page-</w:t>
-      </w:r>
-      <w:proofErr w:type="spellStart"/>
-      <w:r>
-        <w:rPr>
-          <w:rFonts w:ascii="Segoe UI" w:hAnsi="Segoe UI" w:cs="Segoe UI"/>
-          <w:sz w:val="28"/>
-          <w:szCs w:val="28"/>
-        </w:rPr>
-        <w:t>xxxx.php</w:t>
-      </w:r>
-      <w:proofErr w:type="spellEnd"/>
-      <w:r>
-        <w:rPr>
-          <w:rFonts w:ascii="Segoe UI" w:hAnsi="Segoe UI" w:cs="Segoe UI"/>
-          <w:sz w:val="28"/>
-          <w:szCs w:val="28"/>
-        </w:rPr>
-        <w:t xml:space="preserve"> can be copied to root of your theme. </w:t>
-      </w:r>
-    </w:p>
-    <w:p>
-      <w:pPr>
-        <w:rPr>
-          <w:rFonts w:ascii="Segoe UI" w:hAnsi="Segoe UI" w:cs="Segoe UI"/>
-          <w:sz w:val="28"/>
-          <w:szCs w:val="28"/>
-        </w:rPr>
-      </w:pPr>
-      <w:r>
-        <w:rPr>
-          <w:rFonts w:ascii="Segoe UI" w:hAnsi="Segoe UI" w:cs="Segoe UI"/>
-          <w:sz w:val="28"/>
-          <w:szCs w:val="28"/>
-        </w:rPr>
-        <w:t>Create blank pages for the following:</w:t>
-      </w:r>
-    </w:p>
-    <w:p>
-      <w:pPr>
-        <w:rPr>
-          <w:rFonts w:ascii="Segoe UI" w:hAnsi="Segoe UI" w:cs="Segoe UI"/>
-          <w:sz w:val="28"/>
-          <w:szCs w:val="28"/>
-        </w:rPr>
-      </w:pPr>
-      <w:r>
-        <w:rPr>
-          <w:rFonts w:ascii="Segoe UI" w:hAnsi="Segoe UI" w:cs="Segoe UI"/>
-          <w:sz w:val="28"/>
-          <w:szCs w:val="28"/>
-        </w:rPr>
-        <w:t>ajax, ajax-search, post, nonce and post-nonce</w:t>
-      </w:r>
-    </w:p>
-    <w:p>
-      <w:pPr>
-        <w:rPr>
-          <w:rFonts w:ascii="Segoe UI" w:hAnsi="Segoe UI" w:cs="Segoe UI"/>
-          <w:sz w:val="28"/>
-          <w:szCs w:val="28"/>
-        </w:rPr>
-      </w:pPr>
-      <w:r>
-        <w:rPr>
-          <w:rFonts w:ascii="Segoe UI" w:hAnsi="Segoe UI" w:cs="Segoe UI"/>
-          <w:sz w:val="28"/>
-          <w:szCs w:val="28"/>
-        </w:rPr>
-        <w:t>and add to menu if you wish…</w:t>
-      </w:r>
-    </w:p>
-    <w:p>
-      <w:pPr>
-        <w:rPr>
-          <w:rFonts w:ascii="Segoe UI" w:hAnsi="Segoe UI" w:cs="Segoe UI"/>
-          <w:sz w:val="28"/>
-          <w:szCs w:val="28"/>
-        </w:rPr>
-      </w:pPr>
-      <w:r>
-        <w:rPr>
-          <w:rFonts w:ascii="Segoe UI" w:hAnsi="Segoe UI" w:cs="Segoe UI"/>
-          <w:sz w:val="28"/>
-          <w:szCs w:val="28"/>
-        </w:rPr>
-        <w:t xml:space="preserve">The </w:t>
-      </w:r>
-      <w:proofErr w:type="spellStart"/>
-      <w:r>
-        <w:rPr>
-          <w:rFonts w:ascii="Segoe UI" w:hAnsi="Segoe UI" w:cs="Segoe UI"/>
-          <w:b/>
-          <w:bCs/>
-          <w:color w:val="FF0000"/>
-          <w:sz w:val="28"/>
-          <w:szCs w:val="28"/>
-        </w:rPr>
-        <w:t>function</w:t>
-      </w:r>
-      <w:r>
-        <w:rPr>
-          <w:rFonts w:ascii="Segoe UI" w:hAnsi="Segoe UI" w:cs="Segoe UI"/>
-          <w:b/>
-          <w:bCs/>
-          <w:color w:val="FF0000"/>
-          <w:sz w:val="28"/>
-          <w:szCs w:val="28"/>
-        </w:rPr>
-        <w:t>s</w:t>
-      </w:r>
-      <w:r>
-        <w:rPr>
-          <w:rFonts w:ascii="Segoe UI" w:hAnsi="Segoe UI" w:cs="Segoe UI"/>
-          <w:b/>
-          <w:bCs/>
-          <w:color w:val="FF0000"/>
-          <w:sz w:val="28"/>
-          <w:szCs w:val="28"/>
-        </w:rPr>
-        <w:t>.php</w:t>
-      </w:r>
-      <w:proofErr w:type="spellEnd"/>
-      <w:r>
-        <w:rPr>
-          <w:rFonts w:ascii="Segoe UI" w:hAnsi="Segoe UI" w:cs="Segoe UI"/>
-          <w:color w:val="FF0000"/>
-          <w:sz w:val="28"/>
-          <w:szCs w:val="28"/>
-        </w:rPr>
-        <w:t xml:space="preserve"> </w:t>
-      </w:r>
-      <w:r>
-        <w:rPr>
-          <w:rFonts w:ascii="Segoe UI" w:hAnsi="Segoe UI" w:cs="Segoe UI"/>
-          <w:sz w:val="28"/>
-          <w:szCs w:val="28"/>
-        </w:rPr>
-        <w:t xml:space="preserve">file is for a child theme and has no relevant code for the workshop. </w:t>
-      </w:r>
-      <w:r>
-        <w:rPr>
-          <w:rFonts w:ascii="Segoe UI" w:hAnsi="Segoe UI" w:cs="Segoe UI"/>
-          <w:color w:val="FF0000"/>
-          <w:sz w:val="28"/>
-          <w:szCs w:val="28"/>
-        </w:rPr>
-        <w:t xml:space="preserve">DO NOT USE </w:t>
-      </w:r>
-      <w:r>
-        <w:rPr>
-          <w:rFonts w:ascii="Segoe UI" w:hAnsi="Segoe UI" w:cs="Segoe UI"/>
-          <w:sz w:val="28"/>
-          <w:szCs w:val="28"/>
-        </w:rPr>
-        <w:t>unless you want to.</w:t>
-      </w:r>
-    </w:p>
-    <w:p>
-      <w:pPr>
-        <w:rPr>
-          <w:rFonts w:ascii="Segoe UI" w:hAnsi="Segoe UI" w:cs="Segoe UI"/>
-          <w:sz w:val="28"/>
-          <w:szCs w:val="28"/>
-        </w:rPr>
-      </w:pPr>
-      <w:proofErr w:type="spellStart"/>
-      <w:r>
-        <w:rPr>
-          <w:rFonts w:ascii="Segoe UI" w:hAnsi="Segoe UI" w:cs="Segoe UI"/>
-          <w:b/>
-          <w:bCs/>
-          <w:sz w:val="28"/>
-          <w:szCs w:val="28"/>
-        </w:rPr>
-        <w:t>s</w:t>
-      </w:r>
-      <w:r>
-        <w:rPr>
-          <w:rFonts w:ascii="Segoe UI" w:hAnsi="Segoe UI" w:cs="Segoe UI"/>
-          <w:b/>
-          <w:bCs/>
-          <w:sz w:val="28"/>
-          <w:szCs w:val="28"/>
-        </w:rPr>
-        <w:t>erver.php</w:t>
-      </w:r>
-      <w:proofErr w:type="spellEnd"/>
-      <w:r>
-        <w:rPr>
-          <w:rFonts w:ascii="Segoe UI" w:hAnsi="Segoe UI" w:cs="Segoe UI"/>
-          <w:sz w:val="28"/>
-          <w:szCs w:val="28"/>
-        </w:rPr>
-        <w:t xml:space="preserve"> is used as an include file for root of site: https://49plus.co.uk/udemy/</w:t>
-      </w:r>
-    </w:p>
-    <w:p>
-      <w:pPr>
-        <w:rPr>
-          <w:rFonts w:ascii="Segoe UI" w:hAnsi="Segoe UI" w:cs="Segoe UI"/>
-          <w:b/>
-          <w:bCs/>
-          <w:sz w:val="28"/>
-          <w:szCs w:val="28"/>
-        </w:rPr>
-      </w:pPr>
-      <w:r>
-        <w:rPr>
-          <w:rFonts w:ascii="Segoe UI" w:hAnsi="Segoe UI" w:cs="Segoe UI"/>
-          <w:b/>
-          <w:bCs/>
-          <w:sz w:val="28"/>
-          <w:szCs w:val="28"/>
-        </w:rPr>
-        <w:t>MySQL</w:t>
-      </w:r>
-    </w:p>
-    <w:p>
-      <w:pPr>
-        <w:rPr>
-          <w:rFonts w:ascii="Segoe UI" w:hAnsi="Segoe UI" w:cs="Segoe UI"/>
-          <w:sz w:val="28"/>
-          <w:szCs w:val="28"/>
-        </w:rPr>
-      </w:pPr>
-      <w:r>
-        <w:rPr>
-          <w:rFonts w:ascii="Segoe UI" w:hAnsi="Segoe UI" w:cs="Segoe UI"/>
-          <w:sz w:val="28"/>
-          <w:szCs w:val="28"/>
-        </w:rPr>
-        <w:t>We use one MySQL custom table. The script is in the SQL folder</w:t>
-      </w:r>
-      <w:r>
-        <w:rPr>
-          <w:rFonts w:ascii="Segoe UI" w:hAnsi="Segoe UI" w:cs="Segoe UI"/>
-          <w:sz w:val="28"/>
-          <w:szCs w:val="28"/>
-        </w:rPr>
-        <w:t xml:space="preserve"> for 01_tblTest.</w:t>
-      </w:r>
-    </w:p>
-    <w:p>
-      <w:pPr>
-        <w:rPr>
-          <w:rFonts w:ascii="Segoe UI" w:hAnsi="Segoe UI" w:cs="Segoe UI"/>
-          <w:sz w:val="28"/>
-          <w:szCs w:val="28"/>
-        </w:rPr>
-      </w:pPr>
-    </w:p>
-    <w:p>
-      <w:pPr>
-        <w:rPr>
-          <w:rFonts w:ascii="Segoe UI" w:hAnsi="Segoe UI" w:cs="Segoe UI"/>
-          <w:sz w:val="28"/>
-          <w:szCs w:val="28"/>
-        </w:rPr>
-      </w:pPr>
+        <w:t>You can use the functions to make a plugin or insert into theme functions.php but if not in a child theme they can be overwritten on a theme update.</w:t>
+      </w:r>
     </w:p>
     <w:p>
       <w:pPr>
@@ -1085,23 +822,13 @@
         </w:rPr>
         <w:t xml:space="preserve">Copy mu-plugins into </w:t>
       </w:r>
-      <w:proofErr w:type="spellStart"/>
-      <w:r>
-        <w:rPr>
-          <w:rFonts w:ascii="Segoe UI" w:hAnsi="Segoe UI" w:cs="Segoe UI"/>
-          <w:sz w:val="28"/>
-          <w:szCs w:val="28"/>
-        </w:rPr>
-        <w:t>wp</w:t>
-      </w:r>
-      <w:proofErr w:type="spellEnd"/>
-      <w:r>
-        <w:rPr>
-          <w:rFonts w:ascii="Segoe UI" w:hAnsi="Segoe UI" w:cs="Segoe UI"/>
-          <w:sz w:val="28"/>
-          <w:szCs w:val="28"/>
-        </w:rPr>
-        <w:t>-content folder.</w:t>
+      <w:r>
+        <w:rPr>
+          <w:rFonts w:ascii="Segoe UI" w:hAnsi="Segoe UI" w:cs="Segoe UI"/>
+          <w:sz w:val="28"/>
+          <w:szCs w:val="28"/>
+        </w:rPr>
+        <w:t>wp-content folder.</w:t>
       </w:r>
     </w:p>
     <w:p>
@@ -1177,25 +904,7 @@
           <w:szCs w:val="28"/>
         </w:rPr>
         <w:lastRenderedPageBreak/>
-        <w:t>Copy page-</w:t>
-      </w:r>
-      <w:proofErr w:type="spellStart"/>
-      <w:r>
-        <w:rPr>
-          <w:rFonts w:ascii="Segoe UI" w:hAnsi="Segoe UI" w:cs="Segoe UI"/>
-          <w:sz w:val="28"/>
-          <w:szCs w:val="28"/>
-        </w:rPr>
-        <w:t>xxxx.php</w:t>
-      </w:r>
-      <w:proofErr w:type="spellEnd"/>
-      <w:r>
-        <w:rPr>
-          <w:rFonts w:ascii="Segoe UI" w:hAnsi="Segoe UI" w:cs="Segoe UI"/>
-          <w:sz w:val="28"/>
-          <w:szCs w:val="28"/>
-        </w:rPr>
-        <w:t xml:space="preserve"> files into root of your theme.</w:t>
+        <w:t>Copy page-xxxx.php files into root of your theme.</w:t>
       </w:r>
       <w:r>
         <w:rPr>
@@ -1271,6 +980,158 @@
           <w:sz w:val="28"/>
           <w:szCs w:val="28"/>
         </w:rPr>
+        <mc:AlternateContent>
+          <mc:Choice Requires="wps">
+            <w:drawing>
+              <wp:anchor distT="0" distB="0" distL="114300" distR="114300" simplePos="0" relativeHeight="251659264" behindDoc="0" locked="0" layoutInCell="1" allowOverlap="1" wp14:anchorId="6C07D28C" wp14:editId="250D9685">
+                <wp:simplePos x="0" y="0"/>
+                <wp:positionH relativeFrom="column">
+                  <wp:posOffset>1704975</wp:posOffset>
+                </wp:positionH>
+                <wp:positionV relativeFrom="paragraph">
+                  <wp:posOffset>3686175</wp:posOffset>
+                </wp:positionV>
+                <wp:extent cx="1295400" cy="238125"/>
+                <wp:effectExtent l="19050" t="19050" r="19050" b="47625"/>
+                <wp:wrapNone/>
+                <wp:docPr id="8" name="Arrow: Left 8"/>
+                <wp:cNvGraphicFramePr/>
+                <a:graphic xmlns:a="http://schemas.openxmlformats.org/drawingml/2006/main">
+                  <a:graphicData uri="http://schemas.microsoft.com/office/word/2010/wordprocessingShape">
+                    <wps:wsp>
+                      <wps:cNvSpPr/>
+                      <wps:spPr>
+                        <a:xfrm>
+                          <a:off x="0" y="0"/>
+                          <a:ext cx="1295400" cy="238125"/>
+                        </a:xfrm>
+                        <a:prstGeom prst="leftArrow">
+                          <a:avLst/>
+                        </a:prstGeom>
+                      </wps:spPr>
+                      <wps:style>
+                        <a:lnRef idx="2">
+                          <a:schemeClr val="accent1">
+                            <a:shade val="50000"/>
+                          </a:schemeClr>
+                        </a:lnRef>
+                        <a:fillRef idx="1">
+                          <a:schemeClr val="accent1"/>
+                        </a:fillRef>
+                        <a:effectRef idx="0">
+                          <a:schemeClr val="accent1"/>
+                        </a:effectRef>
+                        <a:fontRef idx="minor">
+                          <a:schemeClr val="lt1"/>
+                        </a:fontRef>
+                      </wps:style>
+                      <wps:bodyPr rot="0" spcFirstLastPara="0" vertOverflow="overflow" horzOverflow="overflow" vert="horz" wrap="square" lIns="91440" tIns="45720" rIns="91440" bIns="45720" numCol="1" spcCol="0" rtlCol="0" fromWordArt="0" anchor="ctr" anchorCtr="0" forceAA="0" compatLnSpc="1">
+                        <a:prstTxWarp prst="textNoShape">
+                          <a:avLst/>
+                        </a:prstTxWarp>
+                        <a:noAutofit/>
+                      </wps:bodyPr>
+                    </wps:wsp>
+                  </a:graphicData>
+                </a:graphic>
+              </wp:anchor>
+            </w:drawing>
+          </mc:Choice>
+          <mc:Fallback>
+            <w:pict>
+              <v:shapetype w14:anchorId="06815588" id="_x0000_t66" coordsize="21600,21600" o:spt="66" adj="5400,5400" path="m@0,l@0@1,21600@1,21600@2@0@2@0,21600,,10800xe">
+                <v:stroke joinstyle="miter"/>
+                <v:formulas>
+                  <v:f eqn="val #0"/>
+                  <v:f eqn="val #1"/>
+                  <v:f eqn="sum 21600 0 #1"/>
+                  <v:f eqn="prod #0 #1 10800"/>
+                  <v:f eqn="sum #0 0 @3"/>
+                </v:formulas>
+                <v:path o:connecttype="custom" o:connectlocs="@0,0;0,10800;@0,21600;21600,10800" o:connectangles="270,180,90,0" textboxrect="@4,@1,21600,@2"/>
+                <v:handles>
+                  <v:h position="#0,#1" xrange="0,21600" yrange="0,10800"/>
+                </v:handles>
+              </v:shapetype>
+              <v:shape id="Arrow: Left 8" o:spid="_x0000_s1026" type="#_x0000_t66" style="position:absolute;margin-left:134.25pt;margin-top:290.25pt;width:102pt;height:18.75pt;z-index:251659264;visibility:visible;mso-wrap-style:square;mso-wrap-distance-left:9pt;mso-wrap-distance-top:0;mso-wrap-distance-right:9pt;mso-wrap-distance-bottom:0;mso-position-horizontal:absolute;mso-position-horizontal-relative:text;mso-position-vertical:absolute;mso-position-vertical-relative:text;v-text-anchor:middle" o:gfxdata="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" adj="1985" fillcolor="#4472c4 [3204]" strokecolor="#1f3763 [1604]" strokeweight="1pt"/>
+            </w:pict>
+          </mc:Fallback>
+        </mc:AlternateContent>
+      </w:r>
+      <w:r>
+        <w:rPr>
+          <w:rFonts w:ascii="Segoe UI" w:hAnsi="Segoe UI" w:cs="Segoe UI"/>
+          <w:sz w:val="28"/>
+          <w:szCs w:val="28"/>
+        </w:rPr>
+        <w:t>Create blank pages for the following:</w:t>
+      </w:r>
+    </w:p>
+    <w:p>
+      <w:pPr>
+        <w:rPr>
+          <w:rFonts w:ascii="Segoe UI" w:hAnsi="Segoe UI" w:cs="Segoe UI"/>
+          <w:sz w:val="28"/>
+          <w:szCs w:val="28"/>
+        </w:rPr>
+      </w:pPr>
+      <w:r>
+        <w:rPr>
+          <w:rFonts w:ascii="Segoe UI" w:hAnsi="Segoe UI" w:cs="Segoe UI"/>
+          <w:sz w:val="28"/>
+          <w:szCs w:val="28"/>
+        </w:rPr>
+        <w:t>a</w:t>
+      </w:r>
+      <w:r>
+        <w:rPr>
+          <w:rFonts w:ascii="Segoe UI" w:hAnsi="Segoe UI" w:cs="Segoe UI"/>
+          <w:sz w:val="28"/>
+          <w:szCs w:val="28"/>
+        </w:rPr>
+        <w:t>jax, ajax-</w:t>
+      </w:r>
+      <w:r>
+        <w:rPr>
+          <w:rFonts w:ascii="Segoe UI" w:hAnsi="Segoe UI" w:cs="Segoe UI"/>
+          <w:sz w:val="28"/>
+          <w:szCs w:val="28"/>
+        </w:rPr>
+        <w:t>search, post, nonce and post-nonce</w:t>
+      </w:r>
+    </w:p>
+    <w:p>
+      <w:pPr>
+        <w:rPr>
+          <w:rFonts w:ascii="Segoe UI" w:hAnsi="Segoe UI" w:cs="Segoe UI"/>
+          <w:sz w:val="28"/>
+          <w:szCs w:val="28"/>
+        </w:rPr>
+      </w:pPr>
+      <w:r>
+        <w:rPr>
+          <w:rFonts w:ascii="Segoe UI" w:hAnsi="Segoe UI" w:cs="Segoe UI"/>
+          <w:sz w:val="28"/>
+          <w:szCs w:val="28"/>
+        </w:rPr>
+        <w:t>and add to menu if you wish…</w:t>
+      </w:r>
+    </w:p>
+    <w:p>
+      <w:pPr>
+        <w:rPr>
+          <w:rFonts w:ascii="Segoe UI" w:hAnsi="Segoe UI" w:cs="Segoe UI"/>
+          <w:sz w:val="28"/>
+          <w:szCs w:val="28"/>
+        </w:rPr>
+      </w:pPr>
+      <w:r>
+        <w:rPr>
+          <w:rFonts w:ascii="Segoe UI" w:hAnsi="Segoe UI" w:cs="Segoe UI"/>
+          <w:noProof/>
+          <w:sz w:val="28"/>
+          <w:szCs w:val="28"/>
+        </w:rPr>
         <w:drawing>
           <wp:inline distT="0" distB="0" distL="0" distR="0" wp14:anchorId="7DA3108C" wp14:editId="3428C712">
             <wp:extent cx="5731510" cy="3223895"/>
@@ -1328,69 +1189,33 @@
           <w:sz w:val="28"/>
           <w:szCs w:val="28"/>
         </w:rPr>
-        <w:t xml:space="preserve">test </w:t>
-      </w:r>
-      <w:proofErr w:type="spellStart"/>
-      <w:r>
-        <w:rPr>
-          <w:rFonts w:ascii="Segoe UI" w:hAnsi="Segoe UI" w:cs="Segoe UI"/>
-          <w:sz w:val="28"/>
-          <w:szCs w:val="28"/>
-        </w:rPr>
-        <w:t>yourWPsite</w:t>
-      </w:r>
-      <w:proofErr w:type="spellEnd"/>
-      <w:r>
-        <w:rPr>
-          <w:rFonts w:ascii="Segoe UI" w:hAnsi="Segoe UI" w:cs="Segoe UI"/>
-          <w:sz w:val="28"/>
-          <w:szCs w:val="28"/>
-        </w:rPr>
-        <w:t>/ajax gives you the same page as me.</w:t>
-      </w:r>
-    </w:p>
-    <w:p>
-      <w:pPr>
-        <w:rPr>
-          <w:rFonts w:ascii="Segoe UI" w:hAnsi="Segoe UI" w:cs="Segoe UI"/>
-          <w:sz w:val="28"/>
-          <w:szCs w:val="28"/>
-        </w:rPr>
-      </w:pPr>
-    </w:p>
-    <w:p>
-      <w:pPr>
-        <w:rPr>
-          <w:rFonts w:ascii="Segoe UI" w:hAnsi="Segoe UI" w:cs="Segoe UI"/>
-          <w:sz w:val="28"/>
-          <w:szCs w:val="28"/>
-        </w:rPr>
-      </w:pPr>
-      <w:r>
-        <w:rPr>
-          <w:rFonts w:ascii="Segoe UI" w:hAnsi="Segoe UI" w:cs="Segoe UI"/>
-          <w:sz w:val="28"/>
-          <w:szCs w:val="28"/>
-        </w:rPr>
-        <w:t>If we have a file page-</w:t>
-      </w:r>
-      <w:proofErr w:type="spellStart"/>
-      <w:r>
-        <w:rPr>
-          <w:rFonts w:ascii="Segoe UI" w:hAnsi="Segoe UI" w:cs="Segoe UI"/>
-          <w:sz w:val="28"/>
-          <w:szCs w:val="28"/>
-        </w:rPr>
-        <w:t>ajax.php</w:t>
-      </w:r>
-      <w:proofErr w:type="spellEnd"/>
-      <w:r>
-        <w:rPr>
-          <w:rFonts w:ascii="Segoe UI" w:hAnsi="Segoe UI" w:cs="Segoe UI"/>
-          <w:sz w:val="28"/>
-          <w:szCs w:val="28"/>
-        </w:rPr>
-        <w:t xml:space="preserve"> and a blank page in WP ajax, then </w:t>
+        <w:t>test yourWPsite/ajax gives you the same page as me.</w:t>
+      </w:r>
+    </w:p>
+    <w:p>
+      <w:pPr>
+        <w:rPr>
+          <w:rFonts w:ascii="Segoe UI" w:hAnsi="Segoe UI" w:cs="Segoe UI"/>
+          <w:sz w:val="28"/>
+          <w:szCs w:val="28"/>
+        </w:rPr>
+      </w:pPr>
+    </w:p>
+    <w:p>
+      <w:pPr>
+        <w:rPr>
+          <w:rFonts w:ascii="Segoe UI" w:hAnsi="Segoe UI" w:cs="Segoe UI"/>
+          <w:sz w:val="28"/>
+          <w:szCs w:val="28"/>
+        </w:rPr>
+      </w:pPr>
+      <w:r>
+        <w:rPr>
+          <w:rFonts w:ascii="Segoe UI" w:hAnsi="Segoe UI" w:cs="Segoe UI"/>
+          <w:sz w:val="28"/>
+          <w:szCs w:val="28"/>
+        </w:rPr>
+        <w:t xml:space="preserve">If we have a file page-ajax.php and a blank page in WP ajax, then </w:t>
       </w:r>
       <w:hyperlink r:id="rId14" w:history="1">
         <w:r>
@@ -1472,7 +1297,6 @@
           <w:sz w:val="28"/>
           <w:szCs w:val="28"/>
         </w:rPr>
-        <w:lastRenderedPageBreak/>
         <w:drawing>
           <wp:inline distT="0" distB="0" distL="0" distR="0" wp14:anchorId="30862BB5" wp14:editId="65F5CEDF">
             <wp:extent cx="5731510" cy="2394585"/>
@@ -1558,25 +1382,7 @@
           <w:sz w:val="28"/>
           <w:szCs w:val="28"/>
         </w:rPr>
-        <w:t xml:space="preserve"> site I use </w:t>
-      </w:r>
-      <w:proofErr w:type="spellStart"/>
-      <w:r>
-        <w:rPr>
-          <w:rFonts w:ascii="Segoe UI" w:hAnsi="Segoe UI" w:cs="Segoe UI"/>
-          <w:sz w:val="28"/>
-          <w:szCs w:val="28"/>
-        </w:rPr>
-        <w:t>generatepress</w:t>
-      </w:r>
-      <w:proofErr w:type="spellEnd"/>
-      <w:r>
-        <w:rPr>
-          <w:rFonts w:ascii="Segoe UI" w:hAnsi="Segoe UI" w:cs="Segoe UI"/>
-          <w:sz w:val="28"/>
-          <w:szCs w:val="28"/>
-        </w:rPr>
-        <w:t>-child as a child theme</w:t>
+        <w:t xml:space="preserve"> site I use generatepress-child as a child theme</w:t>
       </w:r>
       <w:r>
         <w:rPr>
@@ -1816,6 +1622,7 @@
           <w:sz w:val="28"/>
           <w:szCs w:val="28"/>
         </w:rPr>
+        <w:lastRenderedPageBreak/>
         <w:t xml:space="preserve">Or use </w:t>
       </w:r>
       <w:hyperlink r:id="rId18" w:history="1">
@@ -1999,25 +1806,7 @@
           <w:sz w:val="28"/>
           <w:szCs w:val="28"/>
         </w:rPr>
-        <w:t xml:space="preserve"> at the </w:t>
-      </w:r>
-      <w:proofErr w:type="spellStart"/>
-      <w:r>
-        <w:rPr>
-          <w:rFonts w:ascii="Segoe UI" w:hAnsi="Segoe UI" w:cs="Segoe UI"/>
-          <w:sz w:val="28"/>
-          <w:szCs w:val="28"/>
-        </w:rPr>
-        <w:t>wp</w:t>
-      </w:r>
-      <w:proofErr w:type="spellEnd"/>
-      <w:r>
-        <w:rPr>
-          <w:rFonts w:ascii="Segoe UI" w:hAnsi="Segoe UI" w:cs="Segoe UI"/>
-          <w:sz w:val="28"/>
-          <w:szCs w:val="28"/>
-        </w:rPr>
-        <w:t>-json object that is the REST API for WP.</w:t>
+        <w:t xml:space="preserve"> at the wp-json object that is the REST API for WP.</w:t>
       </w:r>
     </w:p>
     <w:p>
@@ -2235,7 +2024,6 @@
           <w:szCs w:val="28"/>
         </w:rPr>
       </w:pPr>
-      <w:proofErr w:type="spellStart"/>
       <w:r>
         <w:rPr>
           <w:rFonts w:ascii="Segoe UI" w:hAnsi="Segoe UI" w:cs="Segoe UI"/>
@@ -2244,7 +2032,6 @@
         </w:rPr>
         <w:t>authorName</w:t>
       </w:r>
-      <w:proofErr w:type="spellEnd"/>
     </w:p>
     <w:p>
       <w:pPr>
@@ -2255,7 +2042,6 @@
         </w:numPr>
         <w:spacing w:line="259" w:lineRule="auto"/>
       </w:pPr>
-      <w:proofErr w:type="spellStart"/>
       <w:r>
         <w:rPr>
           <w:rFonts w:ascii="Segoe UI" w:hAnsi="Segoe UI" w:cs="Segoe UI"/>
@@ -2264,7 +2050,6 @@
         </w:rPr>
         <w:t>title.rendered</w:t>
       </w:r>
-      <w:proofErr w:type="spellEnd"/>
       <w:r>
         <w:br w:type="page"/>
       </w:r>
@@ -3366,43 +3151,7 @@
           <w:sz w:val="28"/>
           <w:szCs w:val="28"/>
         </w:rPr>
-        <w:t>These are in rest-</w:t>
-      </w:r>
-      <w:proofErr w:type="spellStart"/>
-      <w:r>
-        <w:rPr>
-          <w:rFonts w:ascii="Segoe UI" w:hAnsi="Segoe UI" w:cs="Segoe UI"/>
-          <w:sz w:val="28"/>
-          <w:szCs w:val="28"/>
-        </w:rPr>
-        <w:t>custom.php</w:t>
-      </w:r>
-      <w:proofErr w:type="spellEnd"/>
-      <w:r>
-        <w:rPr>
-          <w:rFonts w:ascii="Segoe UI" w:hAnsi="Segoe UI" w:cs="Segoe UI"/>
-          <w:sz w:val="28"/>
-          <w:szCs w:val="28"/>
-        </w:rPr>
-        <w:t xml:space="preserve"> in mu-</w:t>
-      </w:r>
-      <w:proofErr w:type="spellStart"/>
-      <w:r>
-        <w:rPr>
-          <w:rFonts w:ascii="Segoe UI" w:hAnsi="Segoe UI" w:cs="Segoe UI"/>
-          <w:sz w:val="28"/>
-          <w:szCs w:val="28"/>
-        </w:rPr>
-        <w:t>pluigns</w:t>
-      </w:r>
-      <w:proofErr w:type="spellEnd"/>
-      <w:r>
-        <w:rPr>
-          <w:rFonts w:ascii="Segoe UI" w:hAnsi="Segoe UI" w:cs="Segoe UI"/>
-          <w:sz w:val="28"/>
-          <w:szCs w:val="28"/>
-        </w:rPr>
-        <w:t>.</w:t>
+        <w:t>These are in rest-custom.php in mu-pluigns.</w:t>
       </w:r>
     </w:p>
     <w:p>

</xml_diff>